<commit_message>
Update source file Testing Arabic translations with variables.docx
</commit_message>
<xml_diff>
--- a/translations/parent_text_crisis_global/en/Testing Arabic translations with variables.docx
+++ b/translations/parent_text_crisis_global/en/Testing Arabic translations with variables.docx
@@ -72,16 +72,88 @@
         <w:rPr>
           <w:rFonts w:cs="Arial"/>
         </w:rPr>
-        <w:t>How old is @</w:t>
-      </w:r>
-      <w:proofErr w:type="gramStart"/>
-      <w:r>
-        <w:rPr>
-          <w:rFonts w:cs="Arial"/>
-        </w:rPr>
-        <w:t>results.childname</w:t>
-      </w:r>
-      <w:proofErr w:type="gramEnd"/>
+        <w:t>How old is @results.childname?</w:t>
+      </w:r>
+    </w:p>
+    <w:p>
+      <w:pPr>
+        <w:rPr>
+          <w:rFonts w:cs="Arial"/>
+        </w:rPr>
+      </w:pPr>
+    </w:p>
+    <w:p>
+      <w:pPr>
+        <w:rPr>
+          <w:rFonts w:cs="Arial"/>
+        </w:rPr>
+      </w:pPr>
+      <w:r>
+        <w:rPr>
+          <w:rFonts w:cs="Arial"/>
+        </w:rPr>
+        <w:t>Does @results.childname have siblings?</w:t>
+      </w:r>
+    </w:p>
+    <w:p>
+      <w:pPr>
+        <w:rPr>
+          <w:rFonts w:cs="Arial"/>
+        </w:rPr>
+      </w:pPr>
+    </w:p>
+    <w:p>
+      <w:pPr>
+        <w:rPr>
+          <w:rFonts w:cs="Arial"/>
+        </w:rPr>
+      </w:pPr>
+      <w:r>
+        <w:rPr>
+          <w:rFonts w:cs="Arial"/>
+        </w:rPr>
+        <w:t>@results.childname likes football?</w:t>
+      </w:r>
+    </w:p>
+    <w:p>
+      <w:pPr>
+        <w:rPr>
+          <w:rFonts w:cs="Arial"/>
+        </w:rPr>
+      </w:pPr>
+    </w:p>
+    <w:p>
+      <w:pPr>
+        <w:rPr>
+          <w:rFonts w:cs="Arial"/>
+        </w:rPr>
+      </w:pPr>
+      <w:r>
+        <w:rPr>
+          <w:rFonts w:cs="Arial"/>
+        </w:rPr>
+        <w:t xml:space="preserve">How old is </w:t>
+      </w:r>
+      <w:r>
+        <w:rPr>
+          <w:rFonts w:cs="Arial"/>
+        </w:rPr>
+        <w:t>{</w:t>
+      </w:r>
+      <w:proofErr w:type="spellStart"/>
+      <w:r>
+        <w:rPr>
+          <w:rFonts w:cs="Arial"/>
+        </w:rPr>
+        <w:t>childname</w:t>
+      </w:r>
+      <w:proofErr w:type="spellEnd"/>
+      <w:r>
+        <w:rPr>
+          <w:rFonts w:cs="Arial"/>
+        </w:rPr>
+        <w:t>}</w:t>
+      </w:r>
       <w:r>
         <w:rPr>
           <w:rFonts w:cs="Arial"/>
@@ -106,16 +178,28 @@
         <w:rPr>
           <w:rFonts w:cs="Arial"/>
         </w:rPr>
-        <w:t>Does @</w:t>
-      </w:r>
-      <w:proofErr w:type="gramStart"/>
-      <w:r>
-        <w:rPr>
-          <w:rFonts w:cs="Arial"/>
-        </w:rPr>
-        <w:t>results.childname</w:t>
-      </w:r>
-      <w:proofErr w:type="gramEnd"/>
+        <w:t xml:space="preserve">Does </w:t>
+      </w:r>
+      <w:r>
+        <w:rPr>
+          <w:rFonts w:cs="Arial"/>
+        </w:rPr>
+        <w:t>{</w:t>
+      </w:r>
+      <w:proofErr w:type="spellStart"/>
+      <w:r>
+        <w:rPr>
+          <w:rFonts w:cs="Arial"/>
+        </w:rPr>
+        <w:t>childname</w:t>
+      </w:r>
+      <w:proofErr w:type="spellEnd"/>
+      <w:r>
+        <w:rPr>
+          <w:rFonts w:cs="Arial"/>
+        </w:rPr>
+        <w:t>}</w:t>
+      </w:r>
       <w:r>
         <w:rPr>
           <w:rFonts w:cs="Arial"/>
@@ -140,22 +224,35 @@
         <w:rPr>
           <w:rFonts w:cs="Arial"/>
         </w:rPr>
-        <w:t>@</w:t>
-      </w:r>
-      <w:proofErr w:type="gramStart"/>
-      <w:r>
-        <w:rPr>
-          <w:rFonts w:cs="Arial"/>
-        </w:rPr>
-        <w:t>results.childname</w:t>
-      </w:r>
-      <w:proofErr w:type="gramEnd"/>
+        <w:t>{</w:t>
+      </w:r>
+      <w:proofErr w:type="spellStart"/>
+      <w:r>
+        <w:rPr>
+          <w:rFonts w:cs="Arial"/>
+        </w:rPr>
+        <w:t>childname</w:t>
+      </w:r>
+      <w:proofErr w:type="spellEnd"/>
+      <w:r>
+        <w:rPr>
+          <w:rFonts w:cs="Arial"/>
+        </w:rPr>
+        <w:t>}</w:t>
+      </w:r>
       <w:r>
         <w:rPr>
           <w:rFonts w:cs="Arial"/>
         </w:rPr>
         <w:t xml:space="preserve"> likes football?</w:t>
       </w:r>
+    </w:p>
+    <w:p>
+      <w:pPr>
+        <w:rPr>
+          <w:rFonts w:cs="Arial"/>
+        </w:rPr>
+      </w:pPr>
     </w:p>
     <w:p>
       <w:pPr>

</xml_diff>